<commit_message>
finally measured the lesion data for the conifers. just did treatment since not analyzing controls. updated master sheet.
</commit_message>
<xml_diff>
--- a/data2019/General notes.docx
+++ b/data2019/General notes.docx
@@ -170,6 +170,20 @@
     <w:p>
       <w:r>
         <w:t>Scribbles of conifer assay method on back of sheet in front sleeve of binder</w:t>
+      </w:r>
+    </w:p>
+    <w:p/>
+    <w:p>
+      <w:r>
+        <w:t xml:space="preserve">Lesion size for conifers was averaged across the 3 needles. The overall leaf area was summed. Some needles were not </w:t>
+      </w:r>
+      <w:proofErr w:type="spellStart"/>
+      <w:r>
+        <w:t>laying</w:t>
+      </w:r>
+      <w:proofErr w:type="spellEnd"/>
+      <w:r>
+        <w:t xml:space="preserve"> flat. I took the average lesion areas of the ones I could see and used the needles I could see to guestimate the other needle’s area.</w:t>
       </w:r>
       <w:bookmarkStart w:id="0" w:name="_GoBack"/>
       <w:bookmarkEnd w:id="0"/>
@@ -303,6 +317,7 @@
     <w:lsdException w:name="HTML Sample" w:semiHidden="1" w:unhideWhenUsed="1"/>
     <w:lsdException w:name="HTML Typewriter" w:semiHidden="1" w:unhideWhenUsed="1"/>
     <w:lsdException w:name="HTML Variable" w:semiHidden="1" w:unhideWhenUsed="1"/>
+    <w:lsdException w:name="Normal Table" w:semiHidden="1" w:unhideWhenUsed="1"/>
     <w:lsdException w:name="annotation subject" w:semiHidden="1" w:unhideWhenUsed="1"/>
     <w:lsdException w:name="No List" w:semiHidden="1" w:unhideWhenUsed="1"/>
     <w:lsdException w:name="Outline List 1" w:semiHidden="1" w:unhideWhenUsed="1"/>
@@ -349,8 +364,10 @@
     <w:lsdException w:name="Table Subtle 2" w:semiHidden="1" w:unhideWhenUsed="1"/>
     <w:lsdException w:name="Table Web 1" w:semiHidden="1" w:unhideWhenUsed="1"/>
     <w:lsdException w:name="Table Web 2" w:semiHidden="1" w:unhideWhenUsed="1"/>
+    <w:lsdException w:name="Table Web 3" w:semiHidden="1" w:unhideWhenUsed="1"/>
     <w:lsdException w:name="Balloon Text" w:semiHidden="1" w:unhideWhenUsed="1"/>
     <w:lsdException w:name="Table Grid" w:uiPriority="39"/>
+    <w:lsdException w:name="Table Theme" w:semiHidden="1" w:unhideWhenUsed="1"/>
     <w:lsdException w:name="Placeholder Text" w:semiHidden="1"/>
     <w:lsdException w:name="No Spacing" w:uiPriority="1" w:qFormat="1"/>
     <w:lsdException w:name="Light Shading" w:uiPriority="60"/>

</xml_diff>

<commit_message>
haven't committed for a while. most of this stuff is finished analysis before adding in conifer data.
</commit_message>
<xml_diff>
--- a/data2019/General notes.docx
+++ b/data2019/General notes.docx
@@ -175,15 +175,21 @@
     <w:p/>
     <w:p>
       <w:r>
-        <w:t xml:space="preserve">Lesion size for conifers was averaged across the 3 needles. The overall leaf area was summed. Some needles were not </w:t>
+        <w:t xml:space="preserve">Lesion size </w:t>
+      </w:r>
+      <w:r>
+        <w:t xml:space="preserve">for conifers calculated by first taking the total area of the needles and then taking the total area of the </w:t>
       </w:r>
       <w:proofErr w:type="spellStart"/>
       <w:r>
-        <w:t>laying</w:t>
+        <w:t>lesion</w:t>
       </w:r>
       <w:proofErr w:type="spellEnd"/>
       <w:r>
-        <w:t xml:space="preserve"> flat. I took the average lesion areas of the ones I could see and used the needles I could see to guestimate the other needle’s area.</w:t>
+        <w:t xml:space="preserve"> size. The total area (# pixels) column is what you care about. # of needles noted in case some of the needles were not laying flat.</w:t>
+      </w:r>
+      <w:r>
+        <w:t xml:space="preserve"> In those cases, just divided the area by the proportion of needles present, making it equivalent to an averaged amount of 100% there.</w:t>
       </w:r>
       <w:bookmarkStart w:id="0" w:name="_GoBack"/>
       <w:bookmarkEnd w:id="0"/>
@@ -621,6 +627,33 @@
     <w:semiHidden/>
     <w:unhideWhenUsed/>
   </w:style>
+  <w:style w:type="paragraph" w:styleId="BalloonText">
+    <w:name w:val="Balloon Text"/>
+    <w:basedOn w:val="Normal"/>
+    <w:link w:val="BalloonTextChar"/>
+    <w:uiPriority w:val="99"/>
+    <w:semiHidden/>
+    <w:unhideWhenUsed/>
+    <w:rsid w:val="00527FD4"/>
+    <w:rPr>
+      <w:rFonts w:ascii="Times New Roman" w:hAnsi="Times New Roman" w:cs="Times New Roman"/>
+      <w:sz w:val="18"/>
+      <w:szCs w:val="18"/>
+    </w:rPr>
+  </w:style>
+  <w:style w:type="character" w:customStyle="1" w:styleId="BalloonTextChar">
+    <w:name w:val="Balloon Text Char"/>
+    <w:basedOn w:val="DefaultParagraphFont"/>
+    <w:link w:val="BalloonText"/>
+    <w:uiPriority w:val="99"/>
+    <w:semiHidden/>
+    <w:rsid w:val="00527FD4"/>
+    <w:rPr>
+      <w:rFonts w:ascii="Times New Roman" w:hAnsi="Times New Roman" w:cs="Times New Roman"/>
+      <w:sz w:val="18"/>
+      <w:szCs w:val="18"/>
+    </w:rPr>
+  </w:style>
 </w:styles>
 </file>
 

</xml_diff>